<commit_message>
5 Term ComputationalMath Sem 5 fix
</commit_message>
<xml_diff>
--- a/5 Term/ComputationalMath/Seminars/Sem 5/Sem5.5.docx
+++ b/5 Term/ComputationalMath/Seminars/Sem 5/Sem5.5.docx
@@ -4,6 +4,7 @@
   <w:body>
     <w:p>
       <w:pPr>
+        <w:spacing w:line="240" w:lineRule="auto"/>
         <w:jc w:val="center"/>
         <w:rPr>
           <w:sz w:val="28"/>
@@ -20,11 +21,11 @@
     </w:p>
     <w:p>
       <w:pPr>
+        <w:spacing w:line="240" w:lineRule="auto"/>
         <w:jc w:val="center"/>
         <w:rPr>
           <w:sz w:val="28"/>
           <w:szCs w:val="28"/>
-          <w:lang w:val="en-US"/>
         </w:rPr>
       </w:pPr>
       <w:r>
@@ -38,7 +39,6 @@
         <w:rPr>
           <w:sz w:val="28"/>
           <w:szCs w:val="28"/>
-          <w:lang w:val="en-US"/>
         </w:rPr>
         <w:t>5</w:t>
       </w:r>
@@ -53,13 +53,13 @@
         <w:rPr>
           <w:sz w:val="28"/>
           <w:szCs w:val="28"/>
-          <w:lang w:val="en-US"/>
         </w:rPr>
         <w:t>5</w:t>
       </w:r>
     </w:p>
     <w:p>
       <w:pPr>
+        <w:spacing w:line="240" w:lineRule="auto"/>
         <w:ind w:firstLine="567"/>
         <w:rPr>
           <w:b/>
@@ -76,6 +76,7 @@
     </w:p>
     <w:p>
       <w:pPr>
+        <w:spacing w:line="240" w:lineRule="auto"/>
         <w:ind w:left="567" w:firstLine="567"/>
         <w:rPr>
           <w:sz w:val="24"/>
@@ -87,14 +88,7 @@
           <w:sz w:val="24"/>
           <w:szCs w:val="24"/>
         </w:rPr>
-        <w:t>Вывод методов Адамса</w:t>
-      </w:r>
-      <w:r>
-        <w:rPr>
-          <w:sz w:val="24"/>
-          <w:szCs w:val="24"/>
-        </w:rPr>
-        <w:t>-</w:t>
+        <w:t>Вывод методов Адамса-</w:t>
       </w:r>
       <w:proofErr w:type="spellStart"/>
       <w:r>
@@ -110,18 +104,12 @@
           <w:sz w:val="24"/>
           <w:szCs w:val="24"/>
         </w:rPr>
-        <w:t xml:space="preserve"> основан на аппроксимации интеграла</w:t>
-      </w:r>
-      <w:r>
-        <w:rPr>
-          <w:sz w:val="24"/>
-          <w:szCs w:val="24"/>
-        </w:rPr>
-        <w:t>:</w:t>
+        <w:t xml:space="preserve"> основан на аппроксимации интеграла:</w:t>
       </w:r>
     </w:p>
     <w:p>
       <w:pPr>
+        <w:spacing w:line="240" w:lineRule="auto"/>
         <w:ind w:left="567" w:firstLine="567"/>
         <w:rPr>
           <w:rFonts w:eastAsiaTheme="minorEastAsia"/>
@@ -279,6 +267,7 @@
     </w:p>
     <w:p>
       <w:pPr>
+        <w:spacing w:line="240" w:lineRule="auto"/>
         <w:ind w:left="567" w:firstLine="567"/>
         <w:rPr>
           <w:rFonts w:eastAsiaTheme="minorEastAsia"/>
@@ -377,6 +366,7 @@
     </w:p>
     <w:p>
       <w:pPr>
+        <w:spacing w:line="240" w:lineRule="auto"/>
         <w:ind w:left="567" w:firstLine="567"/>
         <w:rPr>
           <w:rFonts w:eastAsiaTheme="minorEastAsia"/>
@@ -813,6 +803,7 @@
     </w:p>
     <w:p>
       <w:pPr>
+        <w:spacing w:line="240" w:lineRule="auto"/>
         <w:ind w:left="567" w:firstLine="567"/>
         <w:rPr>
           <w:rFonts w:eastAsiaTheme="minorEastAsia"/>
@@ -1265,6 +1256,7 @@
     </w:p>
     <w:p>
       <w:pPr>
+        <w:spacing w:line="240" w:lineRule="auto"/>
         <w:ind w:left="567" w:firstLine="567"/>
         <w:rPr>
           <w:rFonts w:eastAsiaTheme="minorEastAsia"/>
@@ -1742,15 +1734,7 @@
                   <w:sz w:val="24"/>
                   <w:szCs w:val="24"/>
                 </w:rPr>
-                <m:t>μ</m:t>
-              </m:r>
-              <m:r>
-                <w:rPr>
-                  <w:rFonts w:ascii="Cambria Math" w:hAnsi="Cambria Math"/>
-                  <w:sz w:val="24"/>
-                  <w:szCs w:val="24"/>
-                </w:rPr>
-                <m:t>,y</m:t>
+                <m:t>μ,y</m:t>
               </m:r>
               <m:d>
                 <m:dPr>
@@ -1891,6 +1875,7 @@
     </w:p>
     <w:p>
       <w:pPr>
+        <w:spacing w:line="240" w:lineRule="auto"/>
         <w:ind w:left="567" w:firstLine="567"/>
         <w:rPr>
           <w:sz w:val="24"/>
@@ -1962,15 +1947,7 @@
                     <w:sz w:val="24"/>
                     <w:szCs w:val="24"/>
                   </w:rPr>
-                  <m:t>+1</m:t>
-                </m:r>
-                <m:r>
-                  <w:rPr>
-                    <w:rFonts w:ascii="Cambria Math" w:hAnsi="Cambria Math"/>
-                    <w:sz w:val="24"/>
-                    <w:szCs w:val="24"/>
-                  </w:rPr>
-                  <m:t>-</m:t>
+                  <m:t>+1-</m:t>
                 </m:r>
                 <m:r>
                   <w:rPr>
@@ -2206,6 +2183,7 @@
     </w:p>
     <w:p>
       <w:pPr>
+        <w:spacing w:line="240" w:lineRule="auto"/>
         <w:ind w:firstLine="567"/>
         <w:rPr>
           <w:b/>
@@ -2229,15 +2207,7 @@
     </w:p>
     <w:p>
       <w:pPr>
-        <w:ind w:firstLine="567"/>
-        <w:rPr>
-          <w:b/>
-          <w:bCs/>
-        </w:rPr>
-      </w:pPr>
-    </w:p>
-    <w:p>
-      <w:pPr>
+        <w:spacing w:line="240" w:lineRule="auto"/>
         <w:ind w:firstLine="567"/>
         <w:rPr>
           <w:rFonts w:eastAsiaTheme="minorEastAsia"/>
@@ -2249,18 +2219,12 @@
           <w:rFonts w:eastAsiaTheme="minorEastAsia"/>
           <w:iCs/>
         </w:rPr>
-        <w:t>Получим квадратуру используя интерполянт Лагранжа</w:t>
-      </w:r>
-      <w:r>
-        <w:rPr>
-          <w:rFonts w:eastAsiaTheme="minorEastAsia"/>
-          <w:iCs/>
-        </w:rPr>
-        <w:t>:</w:t>
+        <w:t>Получим квадратуру используя интерполянт Лагранжа:</w:t>
       </w:r>
     </w:p>
     <w:p>
       <w:pPr>
+        <w:spacing w:line="240" w:lineRule="auto"/>
         <w:ind w:left="567" w:firstLine="567"/>
         <w:rPr>
           <w:rFonts w:eastAsiaTheme="minorEastAsia"/>
@@ -2909,15 +2873,7 @@
     </w:p>
     <w:p>
       <w:pPr>
-        <w:ind w:firstLine="567"/>
-        <w:rPr>
-          <w:b/>
-          <w:bCs/>
-        </w:rPr>
-      </w:pPr>
-    </w:p>
-    <w:p>
-      <w:pPr>
+        <w:spacing w:line="240" w:lineRule="auto"/>
         <w:ind w:firstLine="567"/>
         <w:rPr>
           <w:rFonts w:eastAsiaTheme="minorEastAsia"/>
@@ -3008,6 +2964,7 @@
     </w:p>
     <w:p>
       <w:pPr>
+        <w:spacing w:line="240" w:lineRule="auto"/>
         <w:ind w:firstLine="567"/>
         <w:rPr>
           <w:rFonts w:eastAsiaTheme="minorEastAsia"/>
@@ -3616,6 +3573,7 @@
     </w:p>
     <w:p>
       <w:pPr>
+        <w:spacing w:line="240" w:lineRule="auto"/>
         <w:ind w:firstLine="567"/>
         <w:rPr>
           <w:rFonts w:eastAsiaTheme="minorEastAsia"/>
@@ -3632,6 +3590,7 @@
     </w:p>
     <w:p>
       <w:pPr>
+        <w:spacing w:line="240" w:lineRule="auto"/>
         <w:ind w:left="567" w:firstLine="567"/>
         <w:rPr>
           <w:rFonts w:eastAsiaTheme="minorEastAsia"/>
@@ -5504,6 +5463,7 @@
     </w:p>
     <w:p>
       <w:pPr>
+        <w:spacing w:line="240" w:lineRule="auto"/>
         <w:ind w:left="567" w:firstLine="567"/>
         <w:rPr>
           <w:rFonts w:eastAsiaTheme="minorEastAsia"/>
@@ -5519,7 +5479,6 @@
               <w:sz w:val="24"/>
               <w:szCs w:val="24"/>
             </w:rPr>
-            <w:lastRenderedPageBreak/>
             <m:t xml:space="preserve">где </m:t>
           </m:r>
           <m:sSub>
@@ -5769,6 +5728,753 @@
     </w:p>
     <w:p>
       <w:pPr>
+        <w:spacing w:line="240" w:lineRule="auto"/>
+        <w:ind w:left="567" w:firstLine="567"/>
+        <w:rPr>
+          <w:rFonts w:eastAsiaTheme="minorEastAsia"/>
+          <w:sz w:val="24"/>
+          <w:szCs w:val="24"/>
+        </w:rPr>
+      </w:pPr>
+      <m:oMathPara>
+        <m:oMath>
+          <m:r>
+            <w:rPr>
+              <w:rFonts w:ascii="Cambria Math" w:eastAsiaTheme="minorEastAsia" w:hAnsi="Cambria Math"/>
+              <w:sz w:val="24"/>
+              <w:szCs w:val="24"/>
+            </w:rPr>
+            <w:lastRenderedPageBreak/>
+            <m:t>A=</m:t>
+          </m:r>
+          <m:nary>
+            <m:naryPr>
+              <m:limLoc m:val="subSup"/>
+              <m:ctrlPr>
+                <w:rPr>
+                  <w:rFonts w:ascii="Cambria Math" w:hAnsi="Cambria Math"/>
+                  <w:i/>
+                  <w:sz w:val="24"/>
+                  <w:szCs w:val="24"/>
+                </w:rPr>
+              </m:ctrlPr>
+            </m:naryPr>
+            <m:sub>
+              <m:sSub>
+                <m:sSubPr>
+                  <m:ctrlPr>
+                    <w:rPr>
+                      <w:rFonts w:ascii="Cambria Math" w:hAnsi="Cambria Math"/>
+                      <w:i/>
+                      <w:sz w:val="24"/>
+                      <w:szCs w:val="24"/>
+                    </w:rPr>
+                  </m:ctrlPr>
+                </m:sSubPr>
+                <m:e>
+                  <m:r>
+                    <w:rPr>
+                      <w:rFonts w:ascii="Cambria Math" w:hAnsi="Cambria Math"/>
+                      <w:sz w:val="24"/>
+                      <w:szCs w:val="24"/>
+                    </w:rPr>
+                    <m:t>t</m:t>
+                  </m:r>
+                </m:e>
+                <m:sub>
+                  <m:r>
+                    <w:rPr>
+                      <w:rFonts w:ascii="Cambria Math" w:hAnsi="Cambria Math"/>
+                      <w:sz w:val="24"/>
+                      <w:szCs w:val="24"/>
+                    </w:rPr>
+                    <m:t>i</m:t>
+                  </m:r>
+                </m:sub>
+              </m:sSub>
+            </m:sub>
+            <m:sup>
+              <m:sSub>
+                <m:sSubPr>
+                  <m:ctrlPr>
+                    <w:rPr>
+                      <w:rFonts w:ascii="Cambria Math" w:hAnsi="Cambria Math"/>
+                      <w:i/>
+                      <w:sz w:val="24"/>
+                      <w:szCs w:val="24"/>
+                    </w:rPr>
+                  </m:ctrlPr>
+                </m:sSubPr>
+                <m:e>
+                  <m:r>
+                    <w:rPr>
+                      <w:rFonts w:ascii="Cambria Math" w:hAnsi="Cambria Math"/>
+                      <w:sz w:val="24"/>
+                      <w:szCs w:val="24"/>
+                    </w:rPr>
+                    <m:t>t</m:t>
+                  </m:r>
+                </m:e>
+                <m:sub>
+                  <m:r>
+                    <w:rPr>
+                      <w:rFonts w:ascii="Cambria Math" w:hAnsi="Cambria Math"/>
+                      <w:sz w:val="24"/>
+                      <w:szCs w:val="24"/>
+                    </w:rPr>
+                    <m:t>i+1</m:t>
+                  </m:r>
+                </m:sub>
+              </m:sSub>
+            </m:sup>
+            <m:e>
+              <m:nary>
+                <m:naryPr>
+                  <m:chr m:val="∑"/>
+                  <m:limLoc m:val="undOvr"/>
+                  <m:ctrlPr>
+                    <w:rPr>
+                      <w:rFonts w:ascii="Cambria Math" w:hAnsi="Cambria Math"/>
+                      <w:i/>
+                    </w:rPr>
+                  </m:ctrlPr>
+                </m:naryPr>
+                <m:sub>
+                  <m:r>
+                    <w:rPr>
+                      <w:rFonts w:ascii="Cambria Math" w:hAnsi="Cambria Math"/>
+                    </w:rPr>
+                    <m:t>j=1</m:t>
+                  </m:r>
+                </m:sub>
+                <m:sup>
+                  <m:r>
+                    <w:rPr>
+                      <w:rFonts w:ascii="Cambria Math" w:hAnsi="Cambria Math"/>
+                    </w:rPr>
+                    <m:t>p</m:t>
+                  </m:r>
+                </m:sup>
+                <m:e>
+                  <m:d>
+                    <m:dPr>
+                      <m:ctrlPr>
+                        <w:rPr>
+                          <w:rFonts w:ascii="Cambria Math" w:hAnsi="Cambria Math"/>
+                          <w:i/>
+                        </w:rPr>
+                      </m:ctrlPr>
+                    </m:dPr>
+                    <m:e>
+                      <m:nary>
+                        <m:naryPr>
+                          <m:chr m:val="∏"/>
+                          <m:limLoc m:val="undOvr"/>
+                          <m:supHide m:val="1"/>
+                          <m:ctrlPr>
+                            <w:rPr>
+                              <w:rFonts w:ascii="Cambria Math" w:hAnsi="Cambria Math"/>
+                              <w:i/>
+                              <w:sz w:val="24"/>
+                              <w:szCs w:val="24"/>
+                            </w:rPr>
+                          </m:ctrlPr>
+                        </m:naryPr>
+                        <m:sub>
+                          <m:r>
+                            <w:rPr>
+                              <w:rFonts w:ascii="Cambria Math" w:hAnsi="Cambria Math"/>
+                              <w:sz w:val="24"/>
+                              <w:szCs w:val="24"/>
+                            </w:rPr>
+                            <m:t>k≠j</m:t>
+                          </m:r>
+                        </m:sub>
+                        <m:sup/>
+                        <m:e>
+                          <m:d>
+                            <m:dPr>
+                              <m:ctrlPr>
+                                <w:rPr>
+                                  <w:rFonts w:ascii="Cambria Math" w:hAnsi="Cambria Math"/>
+                                  <w:i/>
+                                  <w:sz w:val="24"/>
+                                  <w:szCs w:val="24"/>
+                                </w:rPr>
+                              </m:ctrlPr>
+                            </m:dPr>
+                            <m:e>
+                              <m:f>
+                                <m:fPr>
+                                  <m:ctrlPr>
+                                    <w:rPr>
+                                      <w:rFonts w:ascii="Cambria Math" w:hAnsi="Cambria Math"/>
+                                      <w:i/>
+                                      <w:sz w:val="24"/>
+                                      <w:szCs w:val="24"/>
+                                    </w:rPr>
+                                  </m:ctrlPr>
+                                </m:fPr>
+                                <m:num>
+                                  <m:r>
+                                    <w:rPr>
+                                      <w:rFonts w:ascii="Cambria Math" w:hAnsi="Cambria Math"/>
+                                      <w:sz w:val="24"/>
+                                      <w:szCs w:val="24"/>
+                                    </w:rPr>
+                                    <m:t>t-</m:t>
+                                  </m:r>
+                                  <m:sSub>
+                                    <m:sSubPr>
+                                      <m:ctrlPr>
+                                        <w:rPr>
+                                          <w:rFonts w:ascii="Cambria Math" w:hAnsi="Cambria Math"/>
+                                          <w:i/>
+                                          <w:sz w:val="24"/>
+                                          <w:szCs w:val="24"/>
+                                        </w:rPr>
+                                      </m:ctrlPr>
+                                    </m:sSubPr>
+                                    <m:e>
+                                      <m:r>
+                                        <w:rPr>
+                                          <w:rFonts w:ascii="Cambria Math" w:hAnsi="Cambria Math"/>
+                                          <w:sz w:val="24"/>
+                                          <w:szCs w:val="24"/>
+                                        </w:rPr>
+                                        <m:t>t</m:t>
+                                      </m:r>
+                                    </m:e>
+                                    <m:sub>
+                                      <m:r>
+                                        <w:rPr>
+                                          <w:rFonts w:ascii="Cambria Math" w:hAnsi="Cambria Math"/>
+                                          <w:sz w:val="24"/>
+                                          <w:szCs w:val="24"/>
+                                        </w:rPr>
+                                        <m:t>i-k+1</m:t>
+                                      </m:r>
+                                    </m:sub>
+                                  </m:sSub>
+                                </m:num>
+                                <m:den>
+                                  <m:sSub>
+                                    <m:sSubPr>
+                                      <m:ctrlPr>
+                                        <w:rPr>
+                                          <w:rFonts w:ascii="Cambria Math" w:hAnsi="Cambria Math"/>
+                                          <w:i/>
+                                          <w:sz w:val="24"/>
+                                          <w:szCs w:val="24"/>
+                                        </w:rPr>
+                                      </m:ctrlPr>
+                                    </m:sSubPr>
+                                    <m:e>
+                                      <m:r>
+                                        <w:rPr>
+                                          <w:rFonts w:ascii="Cambria Math" w:hAnsi="Cambria Math"/>
+                                          <w:sz w:val="24"/>
+                                          <w:szCs w:val="24"/>
+                                        </w:rPr>
+                                        <m:t>t</m:t>
+                                      </m:r>
+                                    </m:e>
+                                    <m:sub>
+                                      <m:r>
+                                        <w:rPr>
+                                          <w:rFonts w:ascii="Cambria Math" w:hAnsi="Cambria Math"/>
+                                          <w:sz w:val="24"/>
+                                          <w:szCs w:val="24"/>
+                                        </w:rPr>
+                                        <m:t>i-j+1</m:t>
+                                      </m:r>
+                                    </m:sub>
+                                  </m:sSub>
+                                  <m:r>
+                                    <w:rPr>
+                                      <w:rFonts w:ascii="Cambria Math" w:hAnsi="Cambria Math"/>
+                                      <w:sz w:val="24"/>
+                                      <w:szCs w:val="24"/>
+                                    </w:rPr>
+                                    <m:t>-</m:t>
+                                  </m:r>
+                                  <m:sSub>
+                                    <m:sSubPr>
+                                      <m:ctrlPr>
+                                        <w:rPr>
+                                          <w:rFonts w:ascii="Cambria Math" w:hAnsi="Cambria Math"/>
+                                          <w:i/>
+                                          <w:sz w:val="24"/>
+                                          <w:szCs w:val="24"/>
+                                        </w:rPr>
+                                      </m:ctrlPr>
+                                    </m:sSubPr>
+                                    <m:e>
+                                      <m:r>
+                                        <w:rPr>
+                                          <w:rFonts w:ascii="Cambria Math" w:hAnsi="Cambria Math"/>
+                                          <w:sz w:val="24"/>
+                                          <w:szCs w:val="24"/>
+                                        </w:rPr>
+                                        <m:t>t</m:t>
+                                      </m:r>
+                                    </m:e>
+                                    <m:sub>
+                                      <m:r>
+                                        <w:rPr>
+                                          <w:rFonts w:ascii="Cambria Math" w:hAnsi="Cambria Math"/>
+                                          <w:sz w:val="24"/>
+                                          <w:szCs w:val="24"/>
+                                        </w:rPr>
+                                        <m:t>i-k+1</m:t>
+                                      </m:r>
+                                    </m:sub>
+                                  </m:sSub>
+                                </m:den>
+                              </m:f>
+                            </m:e>
+                          </m:d>
+                        </m:e>
+                      </m:nary>
+                      <m:ctrlPr>
+                        <w:rPr>
+                          <w:rFonts w:ascii="Cambria Math" w:hAnsi="Cambria Math"/>
+                          <w:i/>
+                          <w:sz w:val="24"/>
+                          <w:szCs w:val="24"/>
+                        </w:rPr>
+                      </m:ctrlPr>
+                    </m:e>
+                  </m:d>
+                </m:e>
+              </m:nary>
+              <m:r>
+                <w:rPr>
+                  <w:rFonts w:ascii="Cambria Math" w:hAnsi="Cambria Math"/>
+                  <w:sz w:val="24"/>
+                  <w:szCs w:val="24"/>
+                </w:rPr>
+                <m:t>dt</m:t>
+              </m:r>
+            </m:e>
+          </m:nary>
+        </m:oMath>
+      </m:oMathPara>
+    </w:p>
+    <w:p>
+      <w:pPr>
+        <w:spacing w:line="240" w:lineRule="auto"/>
+        <w:ind w:left="567" w:firstLine="567"/>
+        <w:rPr>
+          <w:rFonts w:eastAsiaTheme="minorEastAsia"/>
+          <w:sz w:val="24"/>
+          <w:szCs w:val="24"/>
+        </w:rPr>
+      </w:pPr>
+      <m:oMathPara>
+        <m:oMath>
+          <m:r>
+            <w:rPr>
+              <w:rFonts w:ascii="Cambria Math" w:eastAsiaTheme="minorEastAsia" w:hAnsi="Cambria Math"/>
+              <w:sz w:val="24"/>
+              <w:szCs w:val="24"/>
+            </w:rPr>
+            <m:t>B=</m:t>
+          </m:r>
+          <m:nary>
+            <m:naryPr>
+              <m:limLoc m:val="subSup"/>
+              <m:ctrlPr>
+                <w:rPr>
+                  <w:rFonts w:ascii="Cambria Math" w:hAnsi="Cambria Math"/>
+                  <w:i/>
+                  <w:sz w:val="24"/>
+                  <w:szCs w:val="24"/>
+                </w:rPr>
+              </m:ctrlPr>
+            </m:naryPr>
+            <m:sub>
+              <m:sSub>
+                <m:sSubPr>
+                  <m:ctrlPr>
+                    <w:rPr>
+                      <w:rFonts w:ascii="Cambria Math" w:hAnsi="Cambria Math"/>
+                      <w:i/>
+                      <w:sz w:val="24"/>
+                      <w:szCs w:val="24"/>
+                    </w:rPr>
+                  </m:ctrlPr>
+                </m:sSubPr>
+                <m:e>
+                  <m:r>
+                    <w:rPr>
+                      <w:rFonts w:ascii="Cambria Math" w:hAnsi="Cambria Math"/>
+                      <w:sz w:val="24"/>
+                      <w:szCs w:val="24"/>
+                    </w:rPr>
+                    <m:t>t</m:t>
+                  </m:r>
+                </m:e>
+                <m:sub>
+                  <m:r>
+                    <w:rPr>
+                      <w:rFonts w:ascii="Cambria Math" w:hAnsi="Cambria Math"/>
+                      <w:sz w:val="24"/>
+                      <w:szCs w:val="24"/>
+                    </w:rPr>
+                    <m:t>i</m:t>
+                  </m:r>
+                </m:sub>
+              </m:sSub>
+            </m:sub>
+            <m:sup>
+              <m:sSub>
+                <m:sSubPr>
+                  <m:ctrlPr>
+                    <w:rPr>
+                      <w:rFonts w:ascii="Cambria Math" w:hAnsi="Cambria Math"/>
+                      <w:i/>
+                      <w:sz w:val="24"/>
+                      <w:szCs w:val="24"/>
+                    </w:rPr>
+                  </m:ctrlPr>
+                </m:sSubPr>
+                <m:e>
+                  <m:r>
+                    <w:rPr>
+                      <w:rFonts w:ascii="Cambria Math" w:hAnsi="Cambria Math"/>
+                      <w:sz w:val="24"/>
+                      <w:szCs w:val="24"/>
+                    </w:rPr>
+                    <m:t>t</m:t>
+                  </m:r>
+                </m:e>
+                <m:sub>
+                  <m:r>
+                    <w:rPr>
+                      <w:rFonts w:ascii="Cambria Math" w:hAnsi="Cambria Math"/>
+                      <w:sz w:val="24"/>
+                      <w:szCs w:val="24"/>
+                    </w:rPr>
+                    <m:t>i+1</m:t>
+                  </m:r>
+                </m:sub>
+              </m:sSub>
+            </m:sup>
+            <m:e>
+              <m:d>
+                <m:dPr>
+                  <m:ctrlPr>
+                    <w:rPr>
+                      <w:rFonts w:ascii="Cambria Math" w:hAnsi="Cambria Math"/>
+                      <w:i/>
+                      <w:sz w:val="24"/>
+                      <w:szCs w:val="24"/>
+                    </w:rPr>
+                  </m:ctrlPr>
+                </m:dPr>
+                <m:e>
+                  <m:f>
+                    <m:fPr>
+                      <m:ctrlPr>
+                        <w:rPr>
+                          <w:rFonts w:ascii="Cambria Math" w:hAnsi="Cambria Math"/>
+                          <w:i/>
+                          <w:sz w:val="24"/>
+                          <w:szCs w:val="24"/>
+                          <w:lang w:val="en-US"/>
+                        </w:rPr>
+                      </m:ctrlPr>
+                    </m:fPr>
+                    <m:num>
+                      <m:sSup>
+                        <m:sSupPr>
+                          <m:ctrlPr>
+                            <w:rPr>
+                              <w:rFonts w:ascii="Cambria Math" w:hAnsi="Cambria Math"/>
+                              <w:i/>
+                              <w:sz w:val="24"/>
+                              <w:szCs w:val="24"/>
+                              <w:lang w:val="en-US"/>
+                            </w:rPr>
+                          </m:ctrlPr>
+                        </m:sSupPr>
+                        <m:e>
+                          <m:r>
+                            <w:rPr>
+                              <w:rFonts w:ascii="Cambria Math" w:hAnsi="Cambria Math"/>
+                              <w:sz w:val="24"/>
+                              <w:szCs w:val="24"/>
+                              <w:lang w:val="en-US"/>
+                            </w:rPr>
+                            <m:t>f</m:t>
+                          </m:r>
+                        </m:e>
+                        <m:sup>
+                          <m:d>
+                            <m:dPr>
+                              <m:ctrlPr>
+                                <w:rPr>
+                                  <w:rFonts w:ascii="Cambria Math" w:hAnsi="Cambria Math"/>
+                                  <w:i/>
+                                  <w:sz w:val="24"/>
+                                  <w:szCs w:val="24"/>
+                                  <w:lang w:val="en-US"/>
+                                </w:rPr>
+                              </m:ctrlPr>
+                            </m:dPr>
+                            <m:e>
+                              <m:r>
+                                <w:rPr>
+                                  <w:rFonts w:ascii="Cambria Math" w:hAnsi="Cambria Math"/>
+                                  <w:sz w:val="24"/>
+                                  <w:szCs w:val="24"/>
+                                  <w:lang w:val="en-US"/>
+                                </w:rPr>
+                                <m:t>p</m:t>
+                              </m:r>
+                            </m:e>
+                          </m:d>
+                        </m:sup>
+                      </m:sSup>
+                      <m:d>
+                        <m:dPr>
+                          <m:ctrlPr>
+                            <w:rPr>
+                              <w:rFonts w:ascii="Cambria Math" w:hAnsi="Cambria Math"/>
+                              <w:i/>
+                              <w:sz w:val="24"/>
+                              <w:szCs w:val="24"/>
+                              <w:lang w:val="en-US"/>
+                            </w:rPr>
+                          </m:ctrlPr>
+                        </m:dPr>
+                        <m:e>
+                          <m:sSub>
+                            <m:sSubPr>
+                              <m:ctrlPr>
+                                <w:rPr>
+                                  <w:rFonts w:ascii="Cambria Math" w:hAnsi="Cambria Math"/>
+                                  <w:i/>
+                                  <w:sz w:val="24"/>
+                                  <w:szCs w:val="24"/>
+                                  <w:lang w:val="en-US"/>
+                                </w:rPr>
+                              </m:ctrlPr>
+                            </m:sSubPr>
+                            <m:e>
+                              <m:r>
+                                <w:rPr>
+                                  <w:rFonts w:ascii="Cambria Math" w:hAnsi="Cambria Math"/>
+                                  <w:sz w:val="24"/>
+                                  <w:szCs w:val="24"/>
+                                  <w:lang w:val="en-US"/>
+                                </w:rPr>
+                                <m:t>ξ</m:t>
+                              </m:r>
+                            </m:e>
+                            <m:sub>
+                              <m:r>
+                                <w:rPr>
+                                  <w:rFonts w:ascii="Cambria Math" w:hAnsi="Cambria Math"/>
+                                  <w:sz w:val="24"/>
+                                  <w:szCs w:val="24"/>
+                                  <w:lang w:val="en-US"/>
+                                </w:rPr>
+                                <m:t>i</m:t>
+                              </m:r>
+                            </m:sub>
+                          </m:sSub>
+                          <m:r>
+                            <w:rPr>
+                              <w:rFonts w:ascii="Cambria Math" w:hAnsi="Cambria Math"/>
+                              <w:sz w:val="24"/>
+                              <w:szCs w:val="24"/>
+                              <w:lang w:val="en-US"/>
+                            </w:rPr>
+                            <m:t>,y</m:t>
+                          </m:r>
+                          <m:d>
+                            <m:dPr>
+                              <m:ctrlPr>
+                                <w:rPr>
+                                  <w:rFonts w:ascii="Cambria Math" w:hAnsi="Cambria Math"/>
+                                  <w:i/>
+                                  <w:sz w:val="24"/>
+                                  <w:szCs w:val="24"/>
+                                  <w:lang w:val="en-US"/>
+                                </w:rPr>
+                              </m:ctrlPr>
+                            </m:dPr>
+                            <m:e>
+                              <m:sSub>
+                                <m:sSubPr>
+                                  <m:ctrlPr>
+                                    <w:rPr>
+                                      <w:rFonts w:ascii="Cambria Math" w:hAnsi="Cambria Math"/>
+                                      <w:i/>
+                                      <w:sz w:val="24"/>
+                                      <w:szCs w:val="24"/>
+                                      <w:lang w:val="en-US"/>
+                                    </w:rPr>
+                                  </m:ctrlPr>
+                                </m:sSubPr>
+                                <m:e>
+                                  <m:r>
+                                    <w:rPr>
+                                      <w:rFonts w:ascii="Cambria Math" w:hAnsi="Cambria Math"/>
+                                      <w:sz w:val="24"/>
+                                      <w:szCs w:val="24"/>
+                                      <w:lang w:val="en-US"/>
+                                    </w:rPr>
+                                    <m:t>ξ</m:t>
+                                  </m:r>
+                                </m:e>
+                                <m:sub>
+                                  <m:r>
+                                    <w:rPr>
+                                      <w:rFonts w:ascii="Cambria Math" w:hAnsi="Cambria Math"/>
+                                      <w:sz w:val="24"/>
+                                      <w:szCs w:val="24"/>
+                                      <w:lang w:val="en-US"/>
+                                    </w:rPr>
+                                    <m:t>i</m:t>
+                                  </m:r>
+                                </m:sub>
+                              </m:sSub>
+                            </m:e>
+                          </m:d>
+                        </m:e>
+                      </m:d>
+                    </m:num>
+                    <m:den>
+                      <m:r>
+                        <w:rPr>
+                          <w:rFonts w:ascii="Cambria Math" w:hAnsi="Cambria Math"/>
+                          <w:sz w:val="24"/>
+                          <w:szCs w:val="24"/>
+                          <w:lang w:val="en-US"/>
+                        </w:rPr>
+                        <m:t>p!</m:t>
+                      </m:r>
+                    </m:den>
+                  </m:f>
+                  <m:nary>
+                    <m:naryPr>
+                      <m:chr m:val="∏"/>
+                      <m:limLoc m:val="undOvr"/>
+                      <m:ctrlPr>
+                        <w:rPr>
+                          <w:rFonts w:ascii="Cambria Math" w:hAnsi="Cambria Math"/>
+                          <w:i/>
+                          <w:sz w:val="24"/>
+                          <w:szCs w:val="24"/>
+                          <w:lang w:val="en-US"/>
+                        </w:rPr>
+                      </m:ctrlPr>
+                    </m:naryPr>
+                    <m:sub>
+                      <m:r>
+                        <w:rPr>
+                          <w:rFonts w:ascii="Cambria Math" w:hAnsi="Cambria Math"/>
+                          <w:sz w:val="24"/>
+                          <w:szCs w:val="24"/>
+                          <w:lang w:val="en-US"/>
+                        </w:rPr>
+                        <m:t>i=1</m:t>
+                      </m:r>
+                    </m:sub>
+                    <m:sup>
+                      <m:r>
+                        <w:rPr>
+                          <w:rFonts w:ascii="Cambria Math" w:hAnsi="Cambria Math"/>
+                          <w:sz w:val="24"/>
+                          <w:szCs w:val="24"/>
+                          <w:lang w:val="en-US"/>
+                        </w:rPr>
+                        <m:t>p</m:t>
+                      </m:r>
+                    </m:sup>
+                    <m:e>
+                      <m:d>
+                        <m:dPr>
+                          <m:ctrlPr>
+                            <w:rPr>
+                              <w:rFonts w:ascii="Cambria Math" w:hAnsi="Cambria Math"/>
+                              <w:i/>
+                              <w:sz w:val="24"/>
+                              <w:szCs w:val="24"/>
+                              <w:lang w:val="en-US"/>
+                            </w:rPr>
+                          </m:ctrlPr>
+                        </m:dPr>
+                        <m:e>
+                          <m:r>
+                            <w:rPr>
+                              <w:rFonts w:ascii="Cambria Math" w:hAnsi="Cambria Math"/>
+                              <w:sz w:val="24"/>
+                              <w:szCs w:val="24"/>
+                              <w:lang w:val="en-US"/>
+                            </w:rPr>
+                            <m:t>t-</m:t>
+                          </m:r>
+                          <m:sSub>
+                            <m:sSubPr>
+                              <m:ctrlPr>
+                                <w:rPr>
+                                  <w:rFonts w:ascii="Cambria Math" w:hAnsi="Cambria Math"/>
+                                  <w:i/>
+                                  <w:sz w:val="24"/>
+                                  <w:szCs w:val="24"/>
+                                  <w:lang w:val="en-US"/>
+                                </w:rPr>
+                              </m:ctrlPr>
+                            </m:sSubPr>
+                            <m:e>
+                              <m:r>
+                                <w:rPr>
+                                  <w:rFonts w:ascii="Cambria Math" w:hAnsi="Cambria Math"/>
+                                  <w:sz w:val="24"/>
+                                  <w:szCs w:val="24"/>
+                                  <w:lang w:val="en-US"/>
+                                </w:rPr>
+                                <m:t>t</m:t>
+                              </m:r>
+                            </m:e>
+                            <m:sub>
+                              <m:r>
+                                <w:rPr>
+                                  <w:rFonts w:ascii="Cambria Math" w:hAnsi="Cambria Math"/>
+                                  <w:sz w:val="24"/>
+                                  <w:szCs w:val="24"/>
+                                  <w:lang w:val="en-US"/>
+                                </w:rPr>
+                                <m:t>i-j+1</m:t>
+                              </m:r>
+                            </m:sub>
+                          </m:sSub>
+                        </m:e>
+                      </m:d>
+                    </m:e>
+                  </m:nary>
+                </m:e>
+              </m:d>
+              <m:r>
+                <w:rPr>
+                  <w:rFonts w:ascii="Cambria Math" w:hAnsi="Cambria Math"/>
+                  <w:sz w:val="24"/>
+                  <w:szCs w:val="24"/>
+                </w:rPr>
+                <m:t>dt</m:t>
+              </m:r>
+            </m:e>
+          </m:nary>
+        </m:oMath>
+      </m:oMathPara>
+    </w:p>
+    <w:p>
+      <w:pPr>
+        <w:spacing w:line="240" w:lineRule="auto"/>
         <w:ind w:firstLine="567"/>
         <w:rPr>
           <w:rFonts w:eastAsiaTheme="minorEastAsia"/>
@@ -5842,6 +6548,7 @@
           <w:ilvl w:val="0"/>
           <w:numId w:val="2"/>
         </w:numPr>
+        <w:spacing w:line="240" w:lineRule="auto"/>
         <w:rPr>
           <w:rFonts w:eastAsiaTheme="minorEastAsia"/>
           <w:sz w:val="24"/>
@@ -5854,11 +6561,55 @@
           <w:sz w:val="24"/>
           <w:szCs w:val="24"/>
         </w:rPr>
-        <w:t>Упростим первый интеграл в сумме:</w:t>
+        <w:t>Упростим интеграл</w:t>
+      </w:r>
+      <w:r>
+        <w:rPr>
+          <w:rFonts w:eastAsiaTheme="minorEastAsia"/>
+          <w:sz w:val="24"/>
+          <w:szCs w:val="24"/>
+        </w:rPr>
+        <w:t xml:space="preserve"> </w:t>
+      </w:r>
+      <m:oMath>
+        <m:r>
+          <w:rPr>
+            <w:rFonts w:ascii="Cambria Math" w:eastAsiaTheme="minorEastAsia" w:hAnsi="Cambria Math"/>
+            <w:sz w:val="24"/>
+            <w:szCs w:val="24"/>
+            <w:lang w:val="en-US"/>
+          </w:rPr>
+          <m:t>A</m:t>
+        </m:r>
+      </m:oMath>
+      <w:r>
+        <w:rPr>
+          <w:rFonts w:eastAsiaTheme="minorEastAsia"/>
+          <w:sz w:val="24"/>
+          <w:szCs w:val="24"/>
+        </w:rPr>
+        <w:t xml:space="preserve"> в сумме</w:t>
+      </w:r>
+      <w:r>
+        <w:rPr>
+          <w:rFonts w:eastAsiaTheme="minorEastAsia"/>
+          <w:sz w:val="24"/>
+          <w:szCs w:val="24"/>
+        </w:rPr>
+        <w:t>, заменив переменную в подынтегральной функции, но не в интеграле</w:t>
+      </w:r>
+      <w:r>
+        <w:rPr>
+          <w:rFonts w:eastAsiaTheme="minorEastAsia"/>
+          <w:sz w:val="24"/>
+          <w:szCs w:val="24"/>
+        </w:rPr>
+        <w:t>:</w:t>
       </w:r>
     </w:p>
     <w:p>
       <w:pPr>
+        <w:spacing w:line="240" w:lineRule="auto"/>
         <w:ind w:firstLine="567"/>
         <w:rPr>
           <w:rFonts w:eastAsiaTheme="minorEastAsia"/>
@@ -5868,6 +6619,14 @@
       </w:pPr>
       <m:oMathPara>
         <m:oMath>
+          <m:r>
+            <w:rPr>
+              <w:rFonts w:ascii="Cambria Math" w:hAnsi="Cambria Math"/>
+              <w:sz w:val="24"/>
+              <w:szCs w:val="24"/>
+            </w:rPr>
+            <m:t>A=</m:t>
+          </m:r>
           <m:nary>
             <m:naryPr>
               <m:limLoc m:val="subSup"/>
@@ -6600,15 +7359,7 @@
                                       <w:sz w:val="24"/>
                                       <w:szCs w:val="24"/>
                                     </w:rPr>
-                                    <m:t>k-</m:t>
-                                  </m:r>
-                                  <m:r>
-                                    <w:rPr>
-                                      <w:rFonts w:ascii="Cambria Math" w:hAnsi="Cambria Math"/>
-                                      <w:sz w:val="24"/>
-                                      <w:szCs w:val="24"/>
-                                    </w:rPr>
-                                    <m:t>j</m:t>
+                                    <m:t>k-j</m:t>
                                   </m:r>
                                 </m:den>
                               </m:f>
@@ -6643,6 +7394,7 @@
     </w:p>
     <w:p>
       <w:pPr>
+        <w:spacing w:line="240" w:lineRule="auto"/>
         <w:ind w:firstLine="567"/>
         <w:rPr>
           <w:rFonts w:eastAsiaTheme="minorEastAsia"/>
@@ -6656,7 +7408,42 @@
           <w:sz w:val="24"/>
           <w:szCs w:val="24"/>
         </w:rPr>
-        <w:t xml:space="preserve">Выполним замену переменной в интеграле с </w:t>
+        <w:t>Теперь в</w:t>
+      </w:r>
+      <w:r>
+        <w:rPr>
+          <w:rFonts w:eastAsiaTheme="minorEastAsia"/>
+          <w:sz w:val="24"/>
+          <w:szCs w:val="24"/>
+        </w:rPr>
+        <w:t>ыполним замену переменной в интеграле</w:t>
+      </w:r>
+      <w:r>
+        <w:rPr>
+          <w:rFonts w:eastAsiaTheme="minorEastAsia"/>
+          <w:sz w:val="24"/>
+          <w:szCs w:val="24"/>
+        </w:rPr>
+        <w:t xml:space="preserve"> </w:t>
+      </w:r>
+      <m:oMath>
+        <m:r>
+          <w:rPr>
+            <w:rFonts w:ascii="Cambria Math" w:eastAsiaTheme="minorEastAsia" w:hAnsi="Cambria Math"/>
+            <w:sz w:val="24"/>
+            <w:szCs w:val="24"/>
+            <w:lang w:val="en-US"/>
+          </w:rPr>
+          <m:t>A</m:t>
+        </m:r>
+      </m:oMath>
+      <w:r>
+        <w:rPr>
+          <w:rFonts w:eastAsiaTheme="minorEastAsia"/>
+          <w:sz w:val="24"/>
+          <w:szCs w:val="24"/>
+        </w:rPr>
+        <w:t xml:space="preserve"> с </w:t>
       </w:r>
       <m:oMath>
         <m:r>
@@ -6707,6 +7494,7 @@
     </w:p>
     <w:p>
       <w:pPr>
+        <w:spacing w:line="240" w:lineRule="auto"/>
         <w:ind w:firstLine="567"/>
         <w:rPr>
           <w:rFonts w:eastAsiaTheme="minorEastAsia"/>
@@ -6716,6 +7504,14 @@
       </w:pPr>
       <m:oMathPara>
         <m:oMath>
+          <m:r>
+            <w:rPr>
+              <w:rFonts w:ascii="Cambria Math" w:hAnsi="Cambria Math"/>
+              <w:sz w:val="24"/>
+              <w:szCs w:val="24"/>
+            </w:rPr>
+            <m:t>A=h</m:t>
+          </m:r>
           <m:nary>
             <m:naryPr>
               <m:limLoc m:val="subSup"/>
@@ -6729,72 +7525,24 @@
               </m:ctrlPr>
             </m:naryPr>
             <m:sub>
-              <m:sSub>
-                <m:sSubPr>
-                  <m:ctrlPr>
-                    <w:rPr>
-                      <w:rFonts w:ascii="Cambria Math" w:hAnsi="Cambria Math"/>
-                      <w:i/>
-                      <w:sz w:val="24"/>
-                      <w:szCs w:val="24"/>
-                    </w:rPr>
-                  </m:ctrlPr>
-                </m:sSubPr>
-                <m:e>
-                  <m:r>
-                    <w:rPr>
-                      <w:rFonts w:ascii="Cambria Math" w:hAnsi="Cambria Math"/>
-                      <w:sz w:val="24"/>
-                      <w:szCs w:val="24"/>
-                    </w:rPr>
-                    <m:t>t</m:t>
-                  </m:r>
-                </m:e>
-                <m:sub>
-                  <m:r>
-                    <w:rPr>
-                      <w:rFonts w:ascii="Cambria Math" w:hAnsi="Cambria Math"/>
-                      <w:sz w:val="24"/>
-                      <w:szCs w:val="24"/>
-                    </w:rPr>
-                    <m:t>i</m:t>
-                  </m:r>
-                </m:sub>
-              </m:sSub>
+              <m:r>
+                <w:rPr>
+                  <w:rFonts w:ascii="Cambria Math" w:hAnsi="Cambria Math"/>
+                  <w:sz w:val="24"/>
+                  <w:szCs w:val="24"/>
+                </w:rPr>
+                <m:t>0</m:t>
+              </m:r>
             </m:sub>
             <m:sup>
-              <m:sSub>
-                <m:sSubPr>
-                  <m:ctrlPr>
-                    <w:rPr>
-                      <w:rFonts w:ascii="Cambria Math" w:hAnsi="Cambria Math"/>
-                      <w:i/>
-                      <w:sz w:val="24"/>
-                      <w:szCs w:val="24"/>
-                    </w:rPr>
-                  </m:ctrlPr>
-                </m:sSubPr>
-                <m:e>
-                  <m:r>
-                    <w:rPr>
-                      <w:rFonts w:ascii="Cambria Math" w:hAnsi="Cambria Math"/>
-                      <w:sz w:val="24"/>
-                      <w:szCs w:val="24"/>
-                    </w:rPr>
-                    <m:t>t</m:t>
-                  </m:r>
-                </m:e>
-                <m:sub>
-                  <m:r>
-                    <w:rPr>
-                      <w:rFonts w:ascii="Cambria Math" w:hAnsi="Cambria Math"/>
-                      <w:sz w:val="24"/>
-                      <w:szCs w:val="24"/>
-                    </w:rPr>
-                    <m:t>i+1</m:t>
-                  </m:r>
-                </m:sub>
-              </m:sSub>
+              <m:r>
+                <w:rPr>
+                  <w:rFonts w:ascii="Cambria Math" w:hAnsi="Cambria Math"/>
+                  <w:sz w:val="24"/>
+                  <w:szCs w:val="24"/>
+                </w:rPr>
+                <m:t>1</m:t>
+              </m:r>
             </m:sup>
             <m:e>
               <m:nary>
@@ -6935,200 +7683,7 @@
                   <w:sz w:val="24"/>
                   <w:szCs w:val="24"/>
                 </w:rPr>
-                <m:t>dt</m:t>
-              </m:r>
-            </m:e>
-          </m:nary>
-          <w:bookmarkStart w:id="1" w:name="Формула_2"/>
-          <w:bookmarkEnd w:id="1"/>
-          <m:r>
-            <w:rPr>
-              <w:rFonts w:ascii="Cambria Math" w:hAnsi="Cambria Math"/>
-              <w:sz w:val="24"/>
-              <w:szCs w:val="24"/>
-            </w:rPr>
-            <m:t>→h</m:t>
-          </m:r>
-          <m:nary>
-            <m:naryPr>
-              <m:limLoc m:val="subSup"/>
-              <m:ctrlPr>
-                <w:rPr>
-                  <w:rFonts w:ascii="Cambria Math" w:hAnsi="Cambria Math"/>
-                  <w:i/>
-                  <w:sz w:val="24"/>
-                  <w:szCs w:val="24"/>
-                </w:rPr>
-              </m:ctrlPr>
-            </m:naryPr>
-            <m:sub>
-              <m:r>
-                <w:rPr>
-                  <w:rFonts w:ascii="Cambria Math" w:hAnsi="Cambria Math"/>
-                  <w:sz w:val="24"/>
-                  <w:szCs w:val="24"/>
-                </w:rPr>
-                <m:t>0</m:t>
-              </m:r>
-            </m:sub>
-            <m:sup>
-              <m:r>
-                <w:rPr>
-                  <w:rFonts w:ascii="Cambria Math" w:hAnsi="Cambria Math"/>
-                  <w:sz w:val="24"/>
-                  <w:szCs w:val="24"/>
-                </w:rPr>
-                <m:t>1</m:t>
-              </m:r>
-            </m:sup>
-            <m:e>
-              <m:nary>
-                <m:naryPr>
-                  <m:chr m:val="∑"/>
-                  <m:limLoc m:val="undOvr"/>
-                  <m:ctrlPr>
-                    <w:rPr>
-                      <w:rFonts w:ascii="Cambria Math" w:hAnsi="Cambria Math"/>
-                      <w:i/>
-                    </w:rPr>
-                  </m:ctrlPr>
-                </m:naryPr>
-                <m:sub>
-                  <m:r>
-                    <w:rPr>
-                      <w:rFonts w:ascii="Cambria Math" w:hAnsi="Cambria Math"/>
-                    </w:rPr>
-                    <m:t>j=1</m:t>
-                  </m:r>
-                </m:sub>
-                <m:sup>
-                  <m:r>
-                    <w:rPr>
-                      <w:rFonts w:ascii="Cambria Math" w:hAnsi="Cambria Math"/>
-                    </w:rPr>
-                    <m:t>p</m:t>
-                  </m:r>
-                </m:sup>
-                <m:e>
-                  <m:d>
-                    <m:dPr>
-                      <m:ctrlPr>
-                        <w:rPr>
-                          <w:rFonts w:ascii="Cambria Math" w:hAnsi="Cambria Math"/>
-                          <w:i/>
-                        </w:rPr>
-                      </m:ctrlPr>
-                    </m:dPr>
-                    <m:e>
-                      <m:nary>
-                        <m:naryPr>
-                          <m:chr m:val="∏"/>
-                          <m:limLoc m:val="undOvr"/>
-                          <m:supHide m:val="1"/>
-                          <m:ctrlPr>
-                            <w:rPr>
-                              <w:rFonts w:ascii="Cambria Math" w:hAnsi="Cambria Math"/>
-                              <w:i/>
-                              <w:sz w:val="24"/>
-                              <w:szCs w:val="24"/>
-                            </w:rPr>
-                          </m:ctrlPr>
-                        </m:naryPr>
-                        <m:sub>
-                          <m:r>
-                            <w:rPr>
-                              <w:rFonts w:ascii="Cambria Math" w:hAnsi="Cambria Math"/>
-                              <w:sz w:val="24"/>
-                              <w:szCs w:val="24"/>
-                            </w:rPr>
-                            <m:t>k≠j</m:t>
-                          </m:r>
-                        </m:sub>
-                        <m:sup/>
-                        <m:e>
-                          <m:d>
-                            <m:dPr>
-                              <m:ctrlPr>
-                                <w:rPr>
-                                  <w:rFonts w:ascii="Cambria Math" w:hAnsi="Cambria Math"/>
-                                  <w:i/>
-                                  <w:sz w:val="24"/>
-                                  <w:szCs w:val="24"/>
-                                </w:rPr>
-                              </m:ctrlPr>
-                            </m:dPr>
-                            <m:e>
-                              <m:f>
-                                <m:fPr>
-                                  <m:ctrlPr>
-                                    <w:rPr>
-                                      <w:rFonts w:ascii="Cambria Math" w:hAnsi="Cambria Math"/>
-                                      <w:i/>
-                                      <w:sz w:val="24"/>
-                                      <w:szCs w:val="24"/>
-                                    </w:rPr>
-                                  </m:ctrlPr>
-                                </m:fPr>
-                                <m:num>
-                                  <m:r>
-                                    <w:rPr>
-                                      <w:rFonts w:ascii="Cambria Math" w:eastAsiaTheme="minorEastAsia" w:hAnsi="Cambria Math"/>
-                                      <w:sz w:val="24"/>
-                                      <w:szCs w:val="24"/>
-                                    </w:rPr>
-                                    <m:t>s</m:t>
-                                  </m:r>
-                                  <m:r>
-                                    <w:rPr>
-                                      <w:rFonts w:ascii="Cambria Math" w:hAnsi="Cambria Math"/>
-                                      <w:sz w:val="24"/>
-                                      <w:szCs w:val="24"/>
-                                    </w:rPr>
-                                    <m:t>+k-1</m:t>
-                                  </m:r>
-                                </m:num>
-                                <m:den>
-                                  <m:r>
-                                    <w:rPr>
-                                      <w:rFonts w:ascii="Cambria Math" w:hAnsi="Cambria Math"/>
-                                      <w:sz w:val="24"/>
-                                      <w:szCs w:val="24"/>
-                                    </w:rPr>
-                                    <m:t>k-j</m:t>
-                                  </m:r>
-                                </m:den>
-                              </m:f>
-                            </m:e>
-                          </m:d>
-                        </m:e>
-                      </m:nary>
-                      <m:ctrlPr>
-                        <w:rPr>
-                          <w:rFonts w:ascii="Cambria Math" w:hAnsi="Cambria Math"/>
-                          <w:i/>
-                          <w:sz w:val="24"/>
-                          <w:szCs w:val="24"/>
-                        </w:rPr>
-                      </m:ctrlPr>
-                    </m:e>
-                  </m:d>
-                </m:e>
-              </m:nary>
-              <m:r>
-                <w:rPr>
-                  <w:rFonts w:ascii="Cambria Math" w:hAnsi="Cambria Math"/>
-                  <w:sz w:val="24"/>
-                  <w:szCs w:val="24"/>
-                </w:rPr>
-                <m:t>d</m:t>
-              </m:r>
-              <m:r>
-                <w:rPr>
-                  <w:rFonts w:ascii="Cambria Math" w:hAnsi="Cambria Math"/>
-                  <w:sz w:val="24"/>
-                  <w:szCs w:val="24"/>
-                </w:rPr>
-                <m:t>s</m:t>
+                <m:t>ds</m:t>
               </m:r>
             </m:e>
           </m:nary>
@@ -7172,6 +7727,7 @@
           <w:ilvl w:val="0"/>
           <w:numId w:val="1"/>
         </w:numPr>
+        <w:spacing w:line="240" w:lineRule="auto"/>
         <w:rPr>
           <w:rFonts w:eastAsiaTheme="minorEastAsia"/>
           <w:sz w:val="24"/>
@@ -7184,11 +7740,47 @@
           <w:sz w:val="24"/>
           <w:szCs w:val="24"/>
         </w:rPr>
-        <w:t>Упросим второй интеграл:</w:t>
+        <w:t>Упросим интеграл</w:t>
+      </w:r>
+      <w:r>
+        <w:rPr>
+          <w:rFonts w:eastAsiaTheme="minorEastAsia"/>
+          <w:sz w:val="24"/>
+          <w:szCs w:val="24"/>
+        </w:rPr>
+        <w:t xml:space="preserve"> </w:t>
+      </w:r>
+      <m:oMath>
+        <m:r>
+          <w:rPr>
+            <w:rFonts w:ascii="Cambria Math" w:eastAsiaTheme="minorEastAsia" w:hAnsi="Cambria Math"/>
+            <w:sz w:val="24"/>
+            <w:szCs w:val="24"/>
+            <w:lang w:val="en-US"/>
+          </w:rPr>
+          <m:t>B</m:t>
+        </m:r>
+      </m:oMath>
+      <w:r>
+        <w:rPr>
+          <w:rFonts w:eastAsiaTheme="minorEastAsia"/>
+          <w:sz w:val="24"/>
+          <w:szCs w:val="24"/>
+        </w:rPr>
+        <w:t>, выполнив аналогичную замену</w:t>
+      </w:r>
+      <w:r>
+        <w:rPr>
+          <w:rFonts w:eastAsiaTheme="minorEastAsia"/>
+          <w:sz w:val="24"/>
+          <w:szCs w:val="24"/>
+        </w:rPr>
+        <w:t>:</w:t>
       </w:r>
     </w:p>
     <w:p>
       <w:pPr>
+        <w:spacing w:line="240" w:lineRule="auto"/>
         <w:ind w:firstLine="567"/>
         <w:rPr>
           <w:rFonts w:eastAsiaTheme="minorEastAsia"/>
@@ -7198,6 +7790,14 @@
       </w:pPr>
       <m:oMathPara>
         <m:oMath>
+          <m:r>
+            <w:rPr>
+              <w:rFonts w:ascii="Cambria Math" w:hAnsi="Cambria Math"/>
+              <w:sz w:val="24"/>
+              <w:szCs w:val="24"/>
+            </w:rPr>
+            <m:t>B=</m:t>
+          </m:r>
           <m:nary>
             <m:naryPr>
               <m:limLoc m:val="subSup"/>
@@ -8089,6 +8689,7 @@
     </w:p>
     <w:p>
       <w:pPr>
+        <w:spacing w:line="240" w:lineRule="auto"/>
         <w:ind w:firstLine="567"/>
         <w:rPr>
           <w:rFonts w:eastAsiaTheme="minorEastAsia"/>
@@ -8102,7 +8703,58 @@
           <w:sz w:val="24"/>
           <w:szCs w:val="24"/>
         </w:rPr>
-        <w:t xml:space="preserve">Выполним замену переменной в интеграле с </w:t>
+        <w:t>Выполним</w:t>
+      </w:r>
+      <w:r>
+        <w:rPr>
+          <w:rFonts w:eastAsiaTheme="minorEastAsia"/>
+          <w:sz w:val="24"/>
+          <w:szCs w:val="24"/>
+        </w:rPr>
+        <w:t xml:space="preserve"> </w:t>
+      </w:r>
+      <w:r>
+        <w:rPr>
+          <w:rFonts w:eastAsiaTheme="minorEastAsia"/>
+          <w:sz w:val="24"/>
+          <w:szCs w:val="24"/>
+        </w:rPr>
+        <w:t>аналогичную</w:t>
+      </w:r>
+      <w:r>
+        <w:rPr>
+          <w:rFonts w:eastAsiaTheme="minorEastAsia"/>
+          <w:sz w:val="24"/>
+          <w:szCs w:val="24"/>
+        </w:rPr>
+        <w:t xml:space="preserve"> замену переменной в интеграле</w:t>
+      </w:r>
+      <w:r>
+        <w:rPr>
+          <w:rFonts w:eastAsiaTheme="minorEastAsia"/>
+          <w:sz w:val="24"/>
+          <w:szCs w:val="24"/>
+        </w:rPr>
+        <w:t xml:space="preserve"> </w:t>
+      </w:r>
+      <m:oMath>
+        <m:r>
+          <w:rPr>
+            <w:rFonts w:ascii="Cambria Math" w:eastAsiaTheme="minorEastAsia" w:hAnsi="Cambria Math"/>
+            <w:sz w:val="24"/>
+            <w:szCs w:val="24"/>
+            <w:lang w:val="en-US"/>
+          </w:rPr>
+          <m:t>B</m:t>
+        </m:r>
+      </m:oMath>
+      <w:r>
+        <w:rPr>
+          <w:rFonts w:eastAsiaTheme="minorEastAsia"/>
+          <w:sz w:val="24"/>
+          <w:szCs w:val="24"/>
+        </w:rPr>
+        <w:t xml:space="preserve"> с </w:t>
       </w:r>
       <m:oMath>
         <m:r>
@@ -8153,6 +8805,7 @@
     </w:p>
     <w:p>
       <w:pPr>
+        <w:spacing w:line="240" w:lineRule="auto"/>
         <w:ind w:firstLine="567"/>
         <w:rPr>
           <w:rFonts w:eastAsiaTheme="minorEastAsia"/>
@@ -8162,6 +8815,14 @@
       </w:pPr>
       <m:oMathPara>
         <m:oMath>
+          <m:r>
+            <w:rPr>
+              <w:rFonts w:ascii="Cambria Math" w:hAnsi="Cambria Math"/>
+              <w:sz w:val="24"/>
+              <w:szCs w:val="24"/>
+            </w:rPr>
+            <m:t>B=</m:t>
+          </m:r>
           <m:f>
             <m:fPr>
               <m:ctrlPr>
@@ -8204,13 +8865,375 @@
                     </w:rPr>
                     <m:t>p</m:t>
                   </m:r>
+                </m:sup>
+              </m:sSup>
+              <m:ctrlPr>
+                <w:rPr>
+                  <w:rFonts w:ascii="Cambria Math" w:hAnsi="Cambria Math"/>
+                  <w:i/>
+                  <w:sz w:val="24"/>
+                  <w:szCs w:val="24"/>
+                  <w:lang w:val="en-US"/>
+                </w:rPr>
+              </m:ctrlPr>
+            </m:num>
+            <m:den>
+              <m:r>
+                <w:rPr>
+                  <w:rFonts w:ascii="Cambria Math" w:hAnsi="Cambria Math"/>
+                  <w:sz w:val="24"/>
+                  <w:szCs w:val="24"/>
+                  <w:lang w:val="en-US"/>
+                </w:rPr>
+                <m:t>p!</m:t>
+              </m:r>
+            </m:den>
+          </m:f>
+          <m:nary>
+            <m:naryPr>
+              <m:limLoc m:val="subSup"/>
+              <m:ctrlPr>
+                <w:rPr>
+                  <w:rFonts w:ascii="Cambria Math" w:hAnsi="Cambria Math"/>
+                  <w:i/>
+                  <w:sz w:val="24"/>
+                  <w:szCs w:val="24"/>
+                </w:rPr>
+              </m:ctrlPr>
+            </m:naryPr>
+            <m:sub>
+              <m:r>
+                <w:rPr>
+                  <w:rFonts w:ascii="Cambria Math" w:hAnsi="Cambria Math"/>
+                  <w:sz w:val="24"/>
+                  <w:szCs w:val="24"/>
+                </w:rPr>
+                <m:t>0</m:t>
+              </m:r>
+            </m:sub>
+            <m:sup>
+              <m:r>
+                <w:rPr>
+                  <w:rFonts w:ascii="Cambria Math" w:hAnsi="Cambria Math"/>
+                  <w:sz w:val="24"/>
+                  <w:szCs w:val="24"/>
+                </w:rPr>
+                <m:t>1</m:t>
+              </m:r>
+            </m:sup>
+            <m:e>
+              <m:d>
+                <m:dPr>
+                  <m:ctrlPr>
+                    <w:rPr>
+                      <w:rFonts w:ascii="Cambria Math" w:hAnsi="Cambria Math"/>
+                      <w:i/>
+                      <w:sz w:val="24"/>
+                      <w:szCs w:val="24"/>
+                    </w:rPr>
+                  </m:ctrlPr>
+                </m:dPr>
+                <m:e>
+                  <m:sSup>
+                    <m:sSupPr>
+                      <m:ctrlPr>
+                        <w:rPr>
+                          <w:rFonts w:ascii="Cambria Math" w:hAnsi="Cambria Math"/>
+                          <w:i/>
+                          <w:sz w:val="24"/>
+                          <w:szCs w:val="24"/>
+                          <w:lang w:val="en-US"/>
+                        </w:rPr>
+                      </m:ctrlPr>
+                    </m:sSupPr>
+                    <m:e>
+                      <m:r>
+                        <w:rPr>
+                          <w:rFonts w:ascii="Cambria Math" w:hAnsi="Cambria Math"/>
+                          <w:sz w:val="24"/>
+                          <w:szCs w:val="24"/>
+                          <w:lang w:val="en-US"/>
+                        </w:rPr>
+                        <m:t>f</m:t>
+                      </m:r>
+                    </m:e>
+                    <m:sup>
+                      <m:d>
+                        <m:dPr>
+                          <m:ctrlPr>
+                            <w:rPr>
+                              <w:rFonts w:ascii="Cambria Math" w:hAnsi="Cambria Math"/>
+                              <w:i/>
+                              <w:sz w:val="24"/>
+                              <w:szCs w:val="24"/>
+                              <w:lang w:val="en-US"/>
+                            </w:rPr>
+                          </m:ctrlPr>
+                        </m:dPr>
+                        <m:e>
+                          <m:r>
+                            <w:rPr>
+                              <w:rFonts w:ascii="Cambria Math" w:hAnsi="Cambria Math"/>
+                              <w:sz w:val="24"/>
+                              <w:szCs w:val="24"/>
+                              <w:lang w:val="en-US"/>
+                            </w:rPr>
+                            <m:t>p</m:t>
+                          </m:r>
+                        </m:e>
+                      </m:d>
+                    </m:sup>
+                  </m:sSup>
+                  <m:d>
+                    <m:dPr>
+                      <m:ctrlPr>
+                        <w:rPr>
+                          <w:rFonts w:ascii="Cambria Math" w:hAnsi="Cambria Math"/>
+                          <w:i/>
+                          <w:sz w:val="24"/>
+                          <w:szCs w:val="24"/>
+                          <w:lang w:val="en-US"/>
+                        </w:rPr>
+                      </m:ctrlPr>
+                    </m:dPr>
+                    <m:e>
+                      <m:sSub>
+                        <m:sSubPr>
+                          <m:ctrlPr>
+                            <w:rPr>
+                              <w:rFonts w:ascii="Cambria Math" w:hAnsi="Cambria Math"/>
+                              <w:i/>
+                              <w:sz w:val="24"/>
+                              <w:szCs w:val="24"/>
+                              <w:lang w:val="en-US"/>
+                            </w:rPr>
+                          </m:ctrlPr>
+                        </m:sSubPr>
+                        <m:e>
+                          <m:r>
+                            <w:rPr>
+                              <w:rFonts w:ascii="Cambria Math" w:hAnsi="Cambria Math"/>
+                              <w:sz w:val="24"/>
+                              <w:szCs w:val="24"/>
+                              <w:lang w:val="en-US"/>
+                            </w:rPr>
+                            <m:t>ξ</m:t>
+                          </m:r>
+                        </m:e>
+                        <m:sub>
+                          <m:r>
+                            <w:rPr>
+                              <w:rFonts w:ascii="Cambria Math" w:hAnsi="Cambria Math"/>
+                              <w:sz w:val="24"/>
+                              <w:szCs w:val="24"/>
+                              <w:lang w:val="en-US"/>
+                            </w:rPr>
+                            <m:t>i</m:t>
+                          </m:r>
+                        </m:sub>
+                      </m:sSub>
+                      <m:r>
+                        <w:rPr>
+                          <w:rFonts w:ascii="Cambria Math" w:hAnsi="Cambria Math"/>
+                          <w:sz w:val="24"/>
+                          <w:szCs w:val="24"/>
+                          <w:lang w:val="en-US"/>
+                        </w:rPr>
+                        <m:t>,y</m:t>
+                      </m:r>
+                      <m:d>
+                        <m:dPr>
+                          <m:ctrlPr>
+                            <w:rPr>
+                              <w:rFonts w:ascii="Cambria Math" w:hAnsi="Cambria Math"/>
+                              <w:i/>
+                              <w:sz w:val="24"/>
+                              <w:szCs w:val="24"/>
+                              <w:lang w:val="en-US"/>
+                            </w:rPr>
+                          </m:ctrlPr>
+                        </m:dPr>
+                        <m:e>
+                          <m:sSub>
+                            <m:sSubPr>
+                              <m:ctrlPr>
+                                <w:rPr>
+                                  <w:rFonts w:ascii="Cambria Math" w:hAnsi="Cambria Math"/>
+                                  <w:i/>
+                                  <w:sz w:val="24"/>
+                                  <w:szCs w:val="24"/>
+                                  <w:lang w:val="en-US"/>
+                                </w:rPr>
+                              </m:ctrlPr>
+                            </m:sSubPr>
+                            <m:e>
+                              <m:r>
+                                <w:rPr>
+                                  <w:rFonts w:ascii="Cambria Math" w:hAnsi="Cambria Math"/>
+                                  <w:sz w:val="24"/>
+                                  <w:szCs w:val="24"/>
+                                  <w:lang w:val="en-US"/>
+                                </w:rPr>
+                                <m:t>ξ</m:t>
+                              </m:r>
+                            </m:e>
+                            <m:sub>
+                              <m:r>
+                                <w:rPr>
+                                  <w:rFonts w:ascii="Cambria Math" w:hAnsi="Cambria Math"/>
+                                  <w:sz w:val="24"/>
+                                  <w:szCs w:val="24"/>
+                                  <w:lang w:val="en-US"/>
+                                </w:rPr>
+                                <m:t>i</m:t>
+                              </m:r>
+                            </m:sub>
+                          </m:sSub>
+                        </m:e>
+                      </m:d>
+                    </m:e>
+                  </m:d>
+                  <m:nary>
+                    <m:naryPr>
+                      <m:chr m:val="∏"/>
+                      <m:limLoc m:val="undOvr"/>
+                      <m:ctrlPr>
+                        <w:rPr>
+                          <w:rFonts w:ascii="Cambria Math" w:hAnsi="Cambria Math"/>
+                          <w:i/>
+                          <w:sz w:val="24"/>
+                          <w:szCs w:val="24"/>
+                          <w:lang w:val="en-US"/>
+                        </w:rPr>
+                      </m:ctrlPr>
+                    </m:naryPr>
+                    <m:sub>
+                      <m:r>
+                        <w:rPr>
+                          <w:rFonts w:ascii="Cambria Math" w:hAnsi="Cambria Math"/>
+                          <w:sz w:val="24"/>
+                          <w:szCs w:val="24"/>
+                          <w:lang w:val="en-US"/>
+                        </w:rPr>
+                        <m:t>i=1</m:t>
+                      </m:r>
+                    </m:sub>
+                    <m:sup>
+                      <m:r>
+                        <w:rPr>
+                          <w:rFonts w:ascii="Cambria Math" w:hAnsi="Cambria Math"/>
+                          <w:sz w:val="24"/>
+                          <w:szCs w:val="24"/>
+                          <w:lang w:val="en-US"/>
+                        </w:rPr>
+                        <m:t>p</m:t>
+                      </m:r>
+                    </m:sup>
+                    <m:e>
+                      <m:d>
+                        <m:dPr>
+                          <m:ctrlPr>
+                            <w:rPr>
+                              <w:rFonts w:ascii="Cambria Math" w:hAnsi="Cambria Math"/>
+                              <w:i/>
+                              <w:sz w:val="24"/>
+                              <w:szCs w:val="24"/>
+                              <w:lang w:val="en-US"/>
+                            </w:rPr>
+                          </m:ctrlPr>
+                        </m:dPr>
+                        <m:e>
+                          <m:r>
+                            <w:rPr>
+                              <w:rFonts w:ascii="Cambria Math" w:eastAsiaTheme="minorEastAsia" w:hAnsi="Cambria Math"/>
+                              <w:sz w:val="24"/>
+                              <w:szCs w:val="24"/>
+                            </w:rPr>
+                            <m:t>s</m:t>
+                          </m:r>
+                          <m:r>
+                            <w:rPr>
+                              <w:rFonts w:ascii="Cambria Math" w:hAnsi="Cambria Math"/>
+                              <w:sz w:val="24"/>
+                              <w:szCs w:val="24"/>
+                              <w:lang w:val="en-US"/>
+                            </w:rPr>
+                            <m:t>+j-1</m:t>
+                          </m:r>
+                        </m:e>
+                      </m:d>
+                    </m:e>
+                  </m:nary>
                   <m:r>
                     <w:rPr>
                       <w:rFonts w:ascii="Cambria Math" w:hAnsi="Cambria Math"/>
                       <w:sz w:val="24"/>
                       <w:szCs w:val="24"/>
-                    </w:rPr>
-                    <m:t>+1</m:t>
+                      <w:lang w:val="en-US"/>
+                    </w:rPr>
+                    <m:t>h</m:t>
+                  </m:r>
+                </m:e>
+              </m:d>
+              <m:r>
+                <w:rPr>
+                  <w:rFonts w:ascii="Cambria Math" w:hAnsi="Cambria Math"/>
+                  <w:sz w:val="24"/>
+                  <w:szCs w:val="24"/>
+                </w:rPr>
+                <m:t>ds</m:t>
+              </m:r>
+            </m:e>
+          </m:nary>
+          <m:r>
+            <w:rPr>
+              <w:rFonts w:ascii="Cambria Math" w:hAnsi="Cambria Math"/>
+              <w:sz w:val="24"/>
+              <w:szCs w:val="24"/>
+            </w:rPr>
+            <m:t>=</m:t>
+          </m:r>
+          <m:f>
+            <m:fPr>
+              <m:ctrlPr>
+                <w:rPr>
+                  <w:rFonts w:ascii="Cambria Math" w:hAnsi="Cambria Math"/>
+                  <w:i/>
+                  <w:sz w:val="24"/>
+                  <w:szCs w:val="24"/>
+                </w:rPr>
+              </m:ctrlPr>
+            </m:fPr>
+            <m:num>
+              <m:sSup>
+                <m:sSupPr>
+                  <m:ctrlPr>
+                    <w:rPr>
+                      <w:rFonts w:ascii="Cambria Math" w:hAnsi="Cambria Math"/>
+                      <w:i/>
+                      <w:sz w:val="24"/>
+                      <w:szCs w:val="24"/>
+                    </w:rPr>
+                  </m:ctrlPr>
+                </m:sSupPr>
+                <m:e>
+                  <m:r>
+                    <w:rPr>
+                      <w:rFonts w:ascii="Cambria Math" w:hAnsi="Cambria Math"/>
+                      <w:sz w:val="24"/>
+                      <w:szCs w:val="24"/>
+                    </w:rPr>
+                    <m:t>h</m:t>
+                  </m:r>
+                </m:e>
+                <m:sup>
+                  <m:r>
+                    <w:rPr>
+                      <w:rFonts w:ascii="Cambria Math" w:hAnsi="Cambria Math"/>
+                      <w:sz w:val="24"/>
+                      <w:szCs w:val="24"/>
+                    </w:rPr>
+                    <m:t>p+1</m:t>
                   </m:r>
                 </m:sup>
               </m:sSup>
@@ -8519,15 +9542,7 @@
                   <w:sz w:val="24"/>
                   <w:szCs w:val="24"/>
                 </w:rPr>
-                <m:t>d</m:t>
-              </m:r>
-              <m:r>
-                <w:rPr>
-                  <w:rFonts w:ascii="Cambria Math" w:hAnsi="Cambria Math"/>
-                  <w:sz w:val="24"/>
-                  <w:szCs w:val="24"/>
-                </w:rPr>
-                <m:t>s</m:t>
+                <m:t>ds</m:t>
               </m:r>
             </m:e>
           </m:nary>
@@ -8536,6 +9551,7 @@
     </w:p>
     <w:p>
       <w:pPr>
+        <w:spacing w:line="240" w:lineRule="auto"/>
         <w:ind w:firstLine="567"/>
         <w:rPr>
           <w:rFonts w:eastAsiaTheme="minorEastAsia"/>
@@ -8549,7 +9565,42 @@
           <w:sz w:val="24"/>
           <w:szCs w:val="24"/>
         </w:rPr>
-        <w:t xml:space="preserve">Можно применить теорему о среднем значении, т.к. функция непрерывна и не меняет свой знак при </w:t>
+        <w:t>Можно применить теорему о среднем значении</w:t>
+      </w:r>
+      <w:r>
+        <w:rPr>
+          <w:rFonts w:eastAsiaTheme="minorEastAsia"/>
+          <w:sz w:val="24"/>
+          <w:szCs w:val="24"/>
+        </w:rPr>
+        <w:t xml:space="preserve"> </w:t>
+      </w:r>
+      <w:r>
+        <w:rPr>
+          <w:rFonts w:eastAsiaTheme="minorEastAsia"/>
+          <w:sz w:val="24"/>
+          <w:szCs w:val="24"/>
+        </w:rPr>
+        <w:t xml:space="preserve">для интеграла </w:t>
+      </w:r>
+      <m:oMath>
+        <m:r>
+          <w:rPr>
+            <w:rFonts w:ascii="Cambria Math" w:eastAsiaTheme="minorEastAsia" w:hAnsi="Cambria Math"/>
+            <w:sz w:val="24"/>
+            <w:szCs w:val="24"/>
+            <w:lang w:val="en-US"/>
+          </w:rPr>
+          <m:t>B</m:t>
+        </m:r>
+      </m:oMath>
+      <w:r>
+        <w:rPr>
+          <w:rFonts w:eastAsiaTheme="minorEastAsia"/>
+          <w:sz w:val="24"/>
+          <w:szCs w:val="24"/>
+        </w:rPr>
+        <w:t xml:space="preserve">, т.к. функция непрерывна и не меняет свой знак при </w:t>
       </w:r>
       <m:oMath>
         <m:r>
@@ -8592,53 +9643,13 @@
           </w:rPr>
           <m:t xml:space="preserve">, </m:t>
         </m:r>
-        <m:sSub>
-          <m:sSubPr>
-            <m:ctrlPr>
-              <w:rPr>
-                <w:rFonts w:ascii="Cambria Math" w:hAnsi="Cambria Math"/>
-                <w:i/>
-                <w:sz w:val="24"/>
-                <w:szCs w:val="24"/>
-              </w:rPr>
-            </m:ctrlPr>
-          </m:sSubPr>
-          <m:e>
-            <m:r>
-              <w:rPr>
-                <w:rFonts w:ascii="Cambria Math" w:hAnsi="Cambria Math"/>
-                <w:sz w:val="24"/>
-                <w:szCs w:val="24"/>
-              </w:rPr>
-              <m:t>μ</m:t>
-            </m:r>
-            <m:ctrlPr>
-              <w:rPr>
-                <w:rFonts w:ascii="Cambria Math" w:eastAsiaTheme="minorEastAsia" w:hAnsi="Cambria Math"/>
-                <w:i/>
-                <w:sz w:val="24"/>
-                <w:szCs w:val="24"/>
-              </w:rPr>
-            </m:ctrlPr>
-          </m:e>
-          <m:sub>
-            <m:r>
-              <w:rPr>
-                <w:rFonts w:ascii="Cambria Math" w:hAnsi="Cambria Math"/>
-                <w:sz w:val="24"/>
-                <w:szCs w:val="24"/>
-              </w:rPr>
-              <m:t>i</m:t>
-            </m:r>
-          </m:sub>
-        </m:sSub>
         <m:r>
           <w:rPr>
             <w:rFonts w:ascii="Cambria Math" w:hAnsi="Cambria Math"/>
             <w:sz w:val="24"/>
             <w:szCs w:val="24"/>
           </w:rPr>
-          <m:t>∈</m:t>
+          <m:t>μ∈</m:t>
         </m:r>
         <m:d>
           <m:dPr>
@@ -8679,8 +9690,26 @@
                     <w:rFonts w:ascii="Cambria Math" w:hAnsi="Cambria Math"/>
                     <w:sz w:val="24"/>
                     <w:szCs w:val="24"/>
+                    <w:lang w:val="en-US"/>
                   </w:rPr>
                   <m:t>i</m:t>
+                </m:r>
+                <m:r>
+                  <w:rPr>
+                    <w:rFonts w:ascii="Cambria Math" w:hAnsi="Cambria Math"/>
+                    <w:sz w:val="24"/>
+                    <w:szCs w:val="24"/>
+                  </w:rPr>
+                  <m:t>+1-</m:t>
+                </m:r>
+                <m:r>
+                  <w:rPr>
+                    <w:rFonts w:ascii="Cambria Math" w:hAnsi="Cambria Math"/>
+                    <w:sz w:val="24"/>
+                    <w:szCs w:val="24"/>
+                    <w:lang w:val="en-US"/>
+                  </w:rPr>
+                  <m:t>p</m:t>
                 </m:r>
               </m:sub>
             </m:sSub>
@@ -8720,7 +9749,7 @@
                     <w:sz w:val="24"/>
                     <w:szCs w:val="24"/>
                   </w:rPr>
-                  <m:t>i+1</m:t>
+                  <m:t>i</m:t>
                 </m:r>
               </m:sub>
             </m:sSub>
@@ -8738,6 +9767,7 @@
     </w:p>
     <w:p>
       <w:pPr>
+        <w:spacing w:line="240" w:lineRule="auto"/>
         <w:ind w:firstLine="567"/>
         <w:rPr>
           <w:rFonts w:eastAsiaTheme="minorEastAsia"/>
@@ -9229,40 +10259,14 @@
               </m:ctrlPr>
             </m:dPr>
             <m:e>
-              <m:sSub>
-                <m:sSubPr>
-                  <m:ctrlPr>
-                    <w:rPr>
-                      <w:rFonts w:ascii="Cambria Math" w:hAnsi="Cambria Math"/>
-                      <w:i/>
-                      <w:sz w:val="24"/>
-                      <w:szCs w:val="24"/>
-                      <w:lang w:val="en-US"/>
-                    </w:rPr>
-                  </m:ctrlPr>
-                </m:sSubPr>
-                <m:e>
-                  <m:r>
-                    <w:rPr>
-                      <w:rFonts w:ascii="Cambria Math" w:hAnsi="Cambria Math"/>
-                      <w:sz w:val="24"/>
-                      <w:szCs w:val="24"/>
-                    </w:rPr>
-                    <m:t>μ</m:t>
-                  </m:r>
-                </m:e>
-                <m:sub>
-                  <m:r>
-                    <w:rPr>
-                      <w:rFonts w:ascii="Cambria Math" w:hAnsi="Cambria Math"/>
-                      <w:sz w:val="24"/>
-                      <w:szCs w:val="24"/>
-                      <w:lang w:val="en-US"/>
-                    </w:rPr>
-                    <m:t>i</m:t>
-                  </m:r>
-                </m:sub>
-              </m:sSub>
+              <m:r>
+                <w:rPr>
+                  <w:rFonts w:ascii="Cambria Math" w:hAnsi="Cambria Math"/>
+                  <w:sz w:val="24"/>
+                  <w:szCs w:val="24"/>
+                </w:rPr>
+                <m:t>μ</m:t>
+              </m:r>
               <m:r>
                 <w:rPr>
                   <w:rFonts w:ascii="Cambria Math" w:hAnsi="Cambria Math"/>
@@ -9330,6 +10334,8 @@
               </m:r>
             </m:sup>
             <m:e>
+              <w:bookmarkStart w:id="1" w:name="Формула_3"/>
+              <w:bookmarkEnd w:id="1"/>
               <m:d>
                 <m:dPr>
                   <m:ctrlPr>
@@ -9342,8 +10348,6 @@
                   </m:ctrlPr>
                 </m:dPr>
                 <m:e>
-                  <w:bookmarkStart w:id="2" w:name="Формула_3"/>
-                  <w:bookmarkEnd w:id="2"/>
                   <m:nary>
                     <m:naryPr>
                       <m:chr m:val="∏"/>
@@ -9433,7 +10437,7 @@
               <w:sz w:val="24"/>
               <w:szCs w:val="24"/>
             </w:rPr>
-            <m:t xml:space="preserve">,    </m:t>
+            <m:t xml:space="preserve">    </m:t>
           </m:r>
           <m:d>
             <m:dPr>
@@ -9462,16 +10466,7 @@
     </w:p>
     <w:p>
       <w:pPr>
-        <w:ind w:firstLine="567"/>
-        <w:rPr>
-          <w:rFonts w:eastAsiaTheme="minorEastAsia"/>
-          <w:sz w:val="24"/>
-          <w:szCs w:val="24"/>
-        </w:rPr>
-      </w:pPr>
-    </w:p>
-    <w:p>
-      <w:pPr>
+        <w:spacing w:line="240" w:lineRule="auto"/>
         <w:ind w:firstLine="567"/>
         <w:rPr>
           <w:rFonts w:eastAsiaTheme="minorEastAsia"/>
@@ -9485,15 +10480,7 @@
           <w:sz w:val="24"/>
           <w:szCs w:val="24"/>
         </w:rPr>
-        <w:t xml:space="preserve">Подставим все </w:t>
-      </w:r>
-      <w:r>
-        <w:rPr>
-          <w:rFonts w:eastAsiaTheme="minorEastAsia"/>
-          <w:sz w:val="24"/>
-          <w:szCs w:val="24"/>
-        </w:rPr>
-        <w:t>(</w:t>
+        <w:t>Подставим все (</w:t>
       </w:r>
       <w:hyperlink w:anchor="Формула_2" w:history="1">
         <w:r>
@@ -9510,23 +10497,7 @@
           <w:sz w:val="24"/>
           <w:szCs w:val="24"/>
         </w:rPr>
-        <w:t>)</w:t>
-      </w:r>
-      <w:r>
-        <w:rPr>
-          <w:rFonts w:eastAsiaTheme="minorEastAsia"/>
-          <w:sz w:val="24"/>
-          <w:szCs w:val="24"/>
-        </w:rPr>
-        <w:t xml:space="preserve"> и </w:t>
-      </w:r>
-      <w:r>
-        <w:rPr>
-          <w:rFonts w:eastAsiaTheme="minorEastAsia"/>
-          <w:sz w:val="24"/>
-          <w:szCs w:val="24"/>
-        </w:rPr>
-        <w:t>(</w:t>
+        <w:t>) и (</w:t>
       </w:r>
       <w:hyperlink w:anchor="Формула_3" w:history="1">
         <w:r>
@@ -9543,57 +10514,17 @@
           <w:sz w:val="24"/>
           <w:szCs w:val="24"/>
         </w:rPr>
-        <w:t>)</w:t>
+        <w:t>) в (</w:t>
       </w:r>
-      <w:r>
-        <w:rPr>
-          <w:rFonts w:eastAsiaTheme="minorEastAsia"/>
-          <w:sz w:val="24"/>
-          <w:szCs w:val="24"/>
-        </w:rPr>
-        <w:t xml:space="preserve"> в (</w:t>
-      </w:r>
-      <w:r>
-        <w:rPr>
-          <w:rStyle w:val="a8"/>
-          <w:color w:val="FF0000"/>
-        </w:rPr>
-        <w:fldChar w:fldCharType="begin"/>
-      </w:r>
-      <w:r>
-        <w:rPr>
-          <w:rStyle w:val="a8"/>
-          <w:color w:val="FF0000"/>
-        </w:rPr>
-        <w:instrText xml:space="preserve"> HYPERLINK  \l "Формула_1" </w:instrText>
-      </w:r>
-      <w:r>
-        <w:rPr>
-          <w:rStyle w:val="a8"/>
-          <w:color w:val="FF0000"/>
-        </w:rPr>
-      </w:r>
-      <w:r>
-        <w:rPr>
-          <w:rStyle w:val="a8"/>
-          <w:color w:val="FF0000"/>
-        </w:rPr>
-        <w:fldChar w:fldCharType="separate"/>
-      </w:r>
-      <w:r>
-        <w:rPr>
-          <w:rStyle w:val="a8"/>
-          <w:color w:val="FF0000"/>
-        </w:rPr>
-        <w:t>1</w:t>
-      </w:r>
-      <w:r>
-        <w:rPr>
-          <w:rStyle w:val="a8"/>
-          <w:color w:val="FF0000"/>
-        </w:rPr>
-        <w:fldChar w:fldCharType="end"/>
-      </w:r>
+      <w:hyperlink w:anchor="Формула_1" w:history="1">
+        <w:r>
+          <w:rPr>
+            <w:rStyle w:val="a8"/>
+            <w:color w:val="FF0000"/>
+          </w:rPr>
+          <w:t>1</w:t>
+        </w:r>
+      </w:hyperlink>
       <w:r>
         <w:rPr>
           <w:rFonts w:eastAsiaTheme="minorEastAsia"/>
@@ -9605,6 +10536,7 @@
     </w:p>
     <w:p>
       <w:pPr>
+        <w:spacing w:line="240" w:lineRule="auto"/>
         <w:ind w:firstLine="567"/>
         <w:rPr>
           <w:rFonts w:eastAsiaTheme="minorEastAsia"/>
@@ -9986,15 +10918,7 @@
                       <w:sz w:val="24"/>
                       <w:szCs w:val="24"/>
                     </w:rPr>
-                    <m:t>*</m:t>
-                  </m:r>
-                  <m:r>
-                    <w:rPr>
-                      <w:rFonts w:ascii="Cambria Math" w:hAnsi="Cambria Math"/>
-                      <w:sz w:val="24"/>
-                      <w:szCs w:val="24"/>
-                    </w:rPr>
-                    <m:t>f</m:t>
+                    <m:t>*f</m:t>
                   </m:r>
                   <m:d>
                     <m:dPr>
@@ -10440,6 +11364,7 @@
     </w:p>
     <w:p>
       <w:pPr>
+        <w:spacing w:line="240" w:lineRule="auto"/>
         <w:ind w:firstLine="567"/>
         <w:rPr>
           <w:rFonts w:eastAsiaTheme="minorEastAsia"/>
@@ -10683,6 +11608,7 @@
     </w:p>
     <w:p>
       <w:pPr>
+        <w:spacing w:line="240" w:lineRule="auto"/>
         <w:ind w:firstLine="567"/>
         <w:rPr>
           <w:rFonts w:eastAsiaTheme="minorEastAsia"/>
@@ -11466,6 +12392,7 @@
     </w:p>
     <w:p>
       <w:pPr>
+        <w:spacing w:line="240" w:lineRule="auto"/>
         <w:ind w:firstLine="567"/>
         <w:rPr>
           <w:rFonts w:eastAsiaTheme="minorEastAsia"/>
@@ -11719,6 +12646,7 @@
     </w:p>
     <w:p>
       <w:pPr>
+        <w:spacing w:line="240" w:lineRule="auto"/>
         <w:ind w:firstLine="567"/>
         <w:rPr>
           <w:rFonts w:eastAsiaTheme="minorEastAsia"/>
@@ -12395,6 +13323,7 @@
   <w:style w:type="character" w:default="1" w:styleId="a0">
     <w:name w:val="Default Paragraph Font"/>
     <w:uiPriority w:val="1"/>
+    <w:semiHidden/>
     <w:unhideWhenUsed/>
   </w:style>
   <w:style w:type="table" w:default="1" w:styleId="a1">

</xml_diff>